<commit_message>
Adicionado Diagrama de Caso de Uso
</commit_message>
<xml_diff>
--- a/Documentos/1 - Levantamento de Requisitos/DOCUMENTO_DE_LEVANTAMENTO_DE_REQUISITOS_V1.0_CARLOSH.docx
+++ b/Documentos/1 - Levantamento de Requisitos/DOCUMENTO_DE_LEVANTAMENTO_DE_REQUISITOS_V1.0_CARLOSH.docx
@@ -1,6 +1,6 @@
 
 <file path=word/document.xml><?xml version="1.0" encoding="utf-8"?>
-<w:document xmlns:ve="http://schemas.openxmlformats.org/markup-compatibility/2006" xmlns:o="urn:schemas-microsoft-com:office:office" xmlns:r="http://schemas.openxmlformats.org/officeDocument/2006/relationships" xmlns:m="http://schemas.openxmlformats.org/officeDocument/2006/math" xmlns:v="urn:schemas-microsoft-com:vml" xmlns:wp="http://schemas.openxmlformats.org/drawingml/2006/wordprocessingDrawing" xmlns:w10="urn:schemas-microsoft-com:office:word" xmlns:w="http://schemas.openxmlformats.org/wordprocessingml/2006/main" xmlns:wne="http://schemas.microsoft.com/office/word/2006/wordml">
+<w:document xmlns:wpc="http://schemas.microsoft.com/office/word/2010/wordprocessingCanvas" xmlns:mc="http://schemas.openxmlformats.org/markup-compatibility/2006" xmlns:o="urn:schemas-microsoft-com:office:office" xmlns:r="http://schemas.openxmlformats.org/officeDocument/2006/relationships" xmlns:m="http://schemas.openxmlformats.org/officeDocument/2006/math" xmlns:v="urn:schemas-microsoft-com:vml" xmlns:wp14="http://schemas.microsoft.com/office/word/2010/wordprocessingDrawing" xmlns:wp="http://schemas.openxmlformats.org/drawingml/2006/wordprocessingDrawing" xmlns:w10="urn:schemas-microsoft-com:office:word" xmlns:w="http://schemas.openxmlformats.org/wordprocessingml/2006/main" xmlns:w14="http://schemas.microsoft.com/office/word/2010/wordml" xmlns:wpg="http://schemas.microsoft.com/office/word/2010/wordprocessingGroup" xmlns:wpi="http://schemas.microsoft.com/office/word/2010/wordprocessingInk" xmlns:wne="http://schemas.microsoft.com/office/word/2006/wordml" xmlns:wps="http://schemas.microsoft.com/office/word/2010/wordprocessingShape" mc:Ignorable="w14 wp14">
   <w:body>
     <w:p>
       <w:pPr>
@@ -470,7 +470,7 @@
           <w:insideH w:val="single" w:sz="4" w:space="0" w:color="000000"/>
           <w:insideV w:val="single" w:sz="4" w:space="0" w:color="000000"/>
         </w:tblBorders>
-        <w:tblLook w:val="04A0"/>
+        <w:tblLook w:val="04A0" w:firstRow="1" w:lastRow="0" w:firstColumn="1" w:lastColumn="0" w:noHBand="0" w:noVBand="1"/>
       </w:tblPr>
       <w:tblGrid>
         <w:gridCol w:w="1040"/>
@@ -1117,7 +1117,7 @@
         <w:pStyle w:val="CabealhodoSumrio"/>
         <w:rPr>
           <w:rFonts w:ascii="Tahoma" w:hAnsi="Tahoma" w:cs="Tahoma"/>
-          <w:color w:val="000000" w:themeColor="text1"/>
+          <w:color w:val="000000"/>
           <w:sz w:val="24"/>
           <w:szCs w:val="24"/>
         </w:rPr>
@@ -1125,7 +1125,7 @@
       <w:r>
         <w:rPr>
           <w:rFonts w:ascii="Tahoma" w:hAnsi="Tahoma" w:cs="Tahoma"/>
-          <w:color w:val="000000" w:themeColor="text1"/>
+          <w:color w:val="000000"/>
           <w:sz w:val="24"/>
           <w:szCs w:val="24"/>
         </w:rPr>
@@ -1135,7 +1135,7 @@
       <w:r>
         <w:rPr>
           <w:rFonts w:ascii="Tahoma" w:hAnsi="Tahoma" w:cs="Tahoma"/>
-          <w:color w:val="000000" w:themeColor="text1"/>
+          <w:color w:val="000000"/>
           <w:sz w:val="24"/>
           <w:szCs w:val="24"/>
         </w:rPr>
@@ -1156,7 +1156,7 @@
           <w:tab w:val="right" w:leader="dot" w:pos="8828"/>
         </w:tabs>
         <w:rPr>
-          <w:rFonts w:asciiTheme="minorHAnsi" w:eastAsiaTheme="minorEastAsia" w:hAnsiTheme="minorHAnsi" w:cstheme="minorBidi"/>
+          <w:rFonts w:ascii="Calibri" w:hAnsi="Calibri"/>
           <w:noProof/>
           <w:sz w:val="22"/>
           <w:szCs w:val="22"/>
@@ -1237,7 +1237,7 @@
           <w:tab w:val="right" w:leader="dot" w:pos="8828"/>
         </w:tabs>
         <w:rPr>
-          <w:rFonts w:asciiTheme="minorHAnsi" w:eastAsiaTheme="minorEastAsia" w:hAnsiTheme="minorHAnsi" w:cstheme="minorBidi"/>
+          <w:rFonts w:ascii="Calibri" w:hAnsi="Calibri"/>
           <w:noProof/>
           <w:sz w:val="22"/>
           <w:szCs w:val="22"/>
@@ -1309,7 +1309,7 @@
           <w:tab w:val="right" w:leader="dot" w:pos="8828"/>
         </w:tabs>
         <w:rPr>
-          <w:rFonts w:asciiTheme="minorHAnsi" w:eastAsiaTheme="minorEastAsia" w:hAnsiTheme="minorHAnsi" w:cstheme="minorBidi"/>
+          <w:rFonts w:ascii="Calibri" w:hAnsi="Calibri"/>
           <w:noProof/>
           <w:sz w:val="22"/>
           <w:szCs w:val="22"/>
@@ -1381,7 +1381,7 @@
           <w:tab w:val="right" w:leader="dot" w:pos="8828"/>
         </w:tabs>
         <w:rPr>
-          <w:rFonts w:asciiTheme="minorHAnsi" w:eastAsiaTheme="minorEastAsia" w:hAnsiTheme="minorHAnsi" w:cstheme="minorBidi"/>
+          <w:rFonts w:ascii="Calibri" w:hAnsi="Calibri"/>
           <w:noProof/>
           <w:sz w:val="22"/>
           <w:szCs w:val="22"/>
@@ -1453,7 +1453,7 @@
           <w:tab w:val="right" w:leader="dot" w:pos="8828"/>
         </w:tabs>
         <w:rPr>
-          <w:rFonts w:asciiTheme="minorHAnsi" w:eastAsiaTheme="minorEastAsia" w:hAnsiTheme="minorHAnsi" w:cstheme="minorBidi"/>
+          <w:rFonts w:ascii="Calibri" w:hAnsi="Calibri"/>
           <w:noProof/>
           <w:sz w:val="22"/>
           <w:szCs w:val="22"/>
@@ -1525,7 +1525,7 @@
           <w:tab w:val="right" w:leader="dot" w:pos="8828"/>
         </w:tabs>
         <w:rPr>
-          <w:rFonts w:asciiTheme="minorHAnsi" w:eastAsiaTheme="minorEastAsia" w:hAnsiTheme="minorHAnsi" w:cstheme="minorBidi"/>
+          <w:rFonts w:ascii="Calibri" w:hAnsi="Calibri"/>
           <w:noProof/>
           <w:sz w:val="22"/>
           <w:szCs w:val="22"/>
@@ -2312,21 +2312,7 @@
             <w:rStyle w:val="Hyperlink"/>
             <w:rFonts w:ascii="Tahoma" w:hAnsi="Tahoma" w:cs="Tahoma"/>
           </w:rPr>
-          <w:t>ana</w:t>
-        </w:r>
-        <w:r>
-          <w:rPr>
-            <w:rStyle w:val="Hyperlink"/>
-            <w:rFonts w:ascii="Tahoma" w:hAnsi="Tahoma" w:cs="Tahoma"/>
-          </w:rPr>
-          <w:t>m</w:t>
-        </w:r>
-        <w:r>
-          <w:rPr>
-            <w:rStyle w:val="Hyperlink"/>
-            <w:rFonts w:ascii="Tahoma" w:hAnsi="Tahoma" w:cs="Tahoma"/>
-          </w:rPr>
-          <w:t>nese</w:t>
+          <w:t>anamnese</w:t>
         </w:r>
       </w:hyperlink>
       <w:r>
@@ -3202,7 +3188,15 @@
         <w:rPr>
           <w:rFonts w:ascii="Tahoma" w:hAnsi="Tahoma" w:cs="Tahoma"/>
         </w:rPr>
-        <w:t>Controle de uso de materiais durante as consultas, retirando saldo que forem sendo usados.</w:t>
+        <w:t>Controle de uso de materiais durante as consultas, retirando saldo q</w:t>
+      </w:r>
+      <w:bookmarkStart w:id="5" w:name="_GoBack"/>
+      <w:bookmarkEnd w:id="5"/>
+      <w:r>
+        <w:rPr>
+          <w:rFonts w:ascii="Tahoma" w:hAnsi="Tahoma" w:cs="Tahoma"/>
+        </w:rPr>
+        <w:t>ue forem sendo usados.</w:t>
       </w:r>
     </w:p>
     <w:p>
@@ -3991,7 +3985,7 @@
           <w:szCs w:val="24"/>
         </w:rPr>
       </w:pPr>
-      <w:bookmarkStart w:id="5" w:name="_Toc302301224"/>
+      <w:bookmarkStart w:id="6" w:name="_Toc302301224"/>
     </w:p>
     <w:p>
       <w:pPr>
@@ -4010,7 +4004,7 @@
         </w:rPr>
         <w:t>Restrições</w:t>
       </w:r>
-      <w:bookmarkEnd w:id="5"/>
+      <w:bookmarkEnd w:id="6"/>
     </w:p>
     <w:p/>
     <w:p>
@@ -4378,8 +4372,8 @@
           <w:szCs w:val="24"/>
         </w:rPr>
       </w:pPr>
-      <w:bookmarkStart w:id="6" w:name="_Glossário"/>
-      <w:bookmarkEnd w:id="6"/>
+      <w:bookmarkStart w:id="7" w:name="_Glossário"/>
+      <w:bookmarkEnd w:id="7"/>
       <w:r>
         <w:rPr>
           <w:rFonts w:ascii="Tahoma" w:hAnsi="Tahoma" w:cs="Tahoma"/>
@@ -4439,8 +4433,8 @@
       </w:pPr>
     </w:p>
     <w:sectPr>
-      <w:headerReference w:type="default" r:id="rId7"/>
-      <w:footerReference w:type="default" r:id="rId8"/>
+      <w:headerReference w:type="default" r:id="rId8"/>
+      <w:footerReference w:type="default" r:id="rId9"/>
       <w:pgSz w:w="12240" w:h="15840"/>
       <w:pgMar w:top="1417" w:right="1701" w:bottom="1417" w:left="1701" w:header="708" w:footer="708" w:gutter="0"/>
       <w:cols w:space="708"/>
@@ -4451,15 +4445,15 @@
 </file>
 
 <file path=word/endnotes.xml><?xml version="1.0" encoding="utf-8"?>
-<w:endnotes xmlns:ve="http://schemas.openxmlformats.org/markup-compatibility/2006" xmlns:o="urn:schemas-microsoft-com:office:office" xmlns:r="http://schemas.openxmlformats.org/officeDocument/2006/relationships" xmlns:m="http://schemas.openxmlformats.org/officeDocument/2006/math" xmlns:v="urn:schemas-microsoft-com:vml" xmlns:wp="http://schemas.openxmlformats.org/drawingml/2006/wordprocessingDrawing" xmlns:w10="urn:schemas-microsoft-com:office:word" xmlns:w="http://schemas.openxmlformats.org/wordprocessingml/2006/main" xmlns:wne="http://schemas.microsoft.com/office/word/2006/wordml">
-  <w:endnote w:type="separator" w:id="0">
+<w:endnotes xmlns:wpc="http://schemas.microsoft.com/office/word/2010/wordprocessingCanvas" xmlns:mc="http://schemas.openxmlformats.org/markup-compatibility/2006" xmlns:o="urn:schemas-microsoft-com:office:office" xmlns:r="http://schemas.openxmlformats.org/officeDocument/2006/relationships" xmlns:m="http://schemas.openxmlformats.org/officeDocument/2006/math" xmlns:v="urn:schemas-microsoft-com:vml" xmlns:wp14="http://schemas.microsoft.com/office/word/2010/wordprocessingDrawing" xmlns:wp="http://schemas.openxmlformats.org/drawingml/2006/wordprocessingDrawing" xmlns:w10="urn:schemas-microsoft-com:office:word" xmlns:w="http://schemas.openxmlformats.org/wordprocessingml/2006/main" xmlns:w14="http://schemas.microsoft.com/office/word/2010/wordml" xmlns:wpg="http://schemas.microsoft.com/office/word/2010/wordprocessingGroup" xmlns:wpi="http://schemas.microsoft.com/office/word/2010/wordprocessingInk" xmlns:wne="http://schemas.microsoft.com/office/word/2006/wordml" xmlns:wps="http://schemas.microsoft.com/office/word/2010/wordprocessingShape" mc:Ignorable="w14 wp14">
+  <w:endnote w:type="separator" w:id="-1">
     <w:p>
       <w:r>
         <w:separator/>
       </w:r>
     </w:p>
   </w:endnote>
-  <w:endnote w:type="continuationSeparator" w:id="1">
+  <w:endnote w:type="continuationSeparator" w:id="0">
     <w:p>
       <w:r>
         <w:continuationSeparator/>
@@ -4470,20 +4464,33 @@
 </file>
 
 <file path=word/footer1.xml><?xml version="1.0" encoding="utf-8"?>
-<w:ftr xmlns:ve="http://schemas.openxmlformats.org/markup-compatibility/2006" xmlns:o="urn:schemas-microsoft-com:office:office" xmlns:r="http://schemas.openxmlformats.org/officeDocument/2006/relationships" xmlns:m="http://schemas.openxmlformats.org/officeDocument/2006/math" xmlns:v="urn:schemas-microsoft-com:vml" xmlns:wp="http://schemas.openxmlformats.org/drawingml/2006/wordprocessingDrawing" xmlns:w10="urn:schemas-microsoft-com:office:word" xmlns:w="http://schemas.openxmlformats.org/wordprocessingml/2006/main" xmlns:wne="http://schemas.microsoft.com/office/word/2006/wordml">
+<w:ftr xmlns:wpc="http://schemas.microsoft.com/office/word/2010/wordprocessingCanvas" xmlns:mc="http://schemas.openxmlformats.org/markup-compatibility/2006" xmlns:o="urn:schemas-microsoft-com:office:office" xmlns:r="http://schemas.openxmlformats.org/officeDocument/2006/relationships" xmlns:m="http://schemas.openxmlformats.org/officeDocument/2006/math" xmlns:v="urn:schemas-microsoft-com:vml" xmlns:wp14="http://schemas.microsoft.com/office/word/2010/wordprocessingDrawing" xmlns:wp="http://schemas.openxmlformats.org/drawingml/2006/wordprocessingDrawing" xmlns:w10="urn:schemas-microsoft-com:office:word" xmlns:w="http://schemas.openxmlformats.org/wordprocessingml/2006/main" xmlns:w14="http://schemas.microsoft.com/office/word/2010/wordml" xmlns:wpg="http://schemas.microsoft.com/office/word/2010/wordprocessingGroup" xmlns:wpi="http://schemas.microsoft.com/office/word/2010/wordprocessingInk" xmlns:wne="http://schemas.microsoft.com/office/word/2006/wordml" xmlns:wps="http://schemas.microsoft.com/office/word/2010/wordprocessingShape" mc:Ignorable="w14 wp14">
   <w:p>
     <w:pPr>
       <w:pStyle w:val="Rodap"/>
       <w:jc w:val="right"/>
     </w:pPr>
-    <w:fldSimple w:instr=" PAGE   \* MERGEFORMAT ">
-      <w:r>
-        <w:rPr>
-          <w:noProof/>
-        </w:rPr>
-        <w:t>8</w:t>
-      </w:r>
-    </w:fldSimple>
+    <w:r>
+      <w:fldChar w:fldCharType="begin"/>
+    </w:r>
+    <w:r>
+      <w:instrText xml:space="preserve"> PAGE   \* MERGEFORMAT </w:instrText>
+    </w:r>
+    <w:r>
+      <w:fldChar w:fldCharType="separate"/>
+    </w:r>
+    <w:r>
+      <w:rPr>
+        <w:noProof/>
+      </w:rPr>
+      <w:t>7</w:t>
+    </w:r>
+    <w:r>
+      <w:rPr>
+        <w:noProof/>
+      </w:rPr>
+      <w:fldChar w:fldCharType="end"/>
+    </w:r>
   </w:p>
   <w:p>
     <w:pPr>
@@ -4503,15 +4510,15 @@
 </file>
 
 <file path=word/footnotes.xml><?xml version="1.0" encoding="utf-8"?>
-<w:footnotes xmlns:ve="http://schemas.openxmlformats.org/markup-compatibility/2006" xmlns:o="urn:schemas-microsoft-com:office:office" xmlns:r="http://schemas.openxmlformats.org/officeDocument/2006/relationships" xmlns:m="http://schemas.openxmlformats.org/officeDocument/2006/math" xmlns:v="urn:schemas-microsoft-com:vml" xmlns:wp="http://schemas.openxmlformats.org/drawingml/2006/wordprocessingDrawing" xmlns:w10="urn:schemas-microsoft-com:office:word" xmlns:w="http://schemas.openxmlformats.org/wordprocessingml/2006/main" xmlns:wne="http://schemas.microsoft.com/office/word/2006/wordml">
-  <w:footnote w:type="separator" w:id="0">
+<w:footnotes xmlns:wpc="http://schemas.microsoft.com/office/word/2010/wordprocessingCanvas" xmlns:mc="http://schemas.openxmlformats.org/markup-compatibility/2006" xmlns:o="urn:schemas-microsoft-com:office:office" xmlns:r="http://schemas.openxmlformats.org/officeDocument/2006/relationships" xmlns:m="http://schemas.openxmlformats.org/officeDocument/2006/math" xmlns:v="urn:schemas-microsoft-com:vml" xmlns:wp14="http://schemas.microsoft.com/office/word/2010/wordprocessingDrawing" xmlns:wp="http://schemas.openxmlformats.org/drawingml/2006/wordprocessingDrawing" xmlns:w10="urn:schemas-microsoft-com:office:word" xmlns:w="http://schemas.openxmlformats.org/wordprocessingml/2006/main" xmlns:w14="http://schemas.microsoft.com/office/word/2010/wordml" xmlns:wpg="http://schemas.microsoft.com/office/word/2010/wordprocessingGroup" xmlns:wpi="http://schemas.microsoft.com/office/word/2010/wordprocessingInk" xmlns:wne="http://schemas.microsoft.com/office/word/2006/wordml" xmlns:wps="http://schemas.microsoft.com/office/word/2010/wordprocessingShape" mc:Ignorable="w14 wp14">
+  <w:footnote w:type="separator" w:id="-1">
     <w:p>
       <w:r>
         <w:separator/>
       </w:r>
     </w:p>
   </w:footnote>
-  <w:footnote w:type="continuationSeparator" w:id="1">
+  <w:footnote w:type="continuationSeparator" w:id="0">
     <w:p>
       <w:r>
         <w:continuationSeparator/>
@@ -4522,7 +4529,7 @@
 </file>
 
 <file path=word/header1.xml><?xml version="1.0" encoding="utf-8"?>
-<w:hdr xmlns:ve="http://schemas.openxmlformats.org/markup-compatibility/2006" xmlns:o="urn:schemas-microsoft-com:office:office" xmlns:r="http://schemas.openxmlformats.org/officeDocument/2006/relationships" xmlns:m="http://schemas.openxmlformats.org/officeDocument/2006/math" xmlns:v="urn:schemas-microsoft-com:vml" xmlns:wp="http://schemas.openxmlformats.org/drawingml/2006/wordprocessingDrawing" xmlns:w10="urn:schemas-microsoft-com:office:word" xmlns:w="http://schemas.openxmlformats.org/wordprocessingml/2006/main" xmlns:wne="http://schemas.microsoft.com/office/word/2006/wordml">
+<w:hdr xmlns:wpc="http://schemas.microsoft.com/office/word/2010/wordprocessingCanvas" xmlns:mc="http://schemas.openxmlformats.org/markup-compatibility/2006" xmlns:o="urn:schemas-microsoft-com:office:office" xmlns:r="http://schemas.openxmlformats.org/officeDocument/2006/relationships" xmlns:m="http://schemas.openxmlformats.org/officeDocument/2006/math" xmlns:v="urn:schemas-microsoft-com:vml" xmlns:wp14="http://schemas.microsoft.com/office/word/2010/wordprocessingDrawing" xmlns:wp="http://schemas.openxmlformats.org/drawingml/2006/wordprocessingDrawing" xmlns:w10="urn:schemas-microsoft-com:office:word" xmlns:w="http://schemas.openxmlformats.org/wordprocessingml/2006/main" xmlns:w14="http://schemas.microsoft.com/office/word/2010/wordml" xmlns:wpg="http://schemas.microsoft.com/office/word/2010/wordprocessingGroup" xmlns:wpi="http://schemas.microsoft.com/office/word/2010/wordprocessingInk" xmlns:wne="http://schemas.microsoft.com/office/word/2006/wordml" xmlns:wps="http://schemas.microsoft.com/office/word/2010/wordprocessingShape" mc:Ignorable="w14 wp14">
   <w:p>
     <w:pPr>
       <w:pStyle w:val="Cabealho"/>
@@ -4544,7 +4551,7 @@
           <v:stroke joinstyle="miter"/>
           <v:path gradientshapeok="t" o:connecttype="rect"/>
         </v:shapetype>
-        <v:shape id="_x0000_s1025" type="#_x0000_t202" style="position:absolute;margin-left:.95pt;margin-top:-6.7pt;width:93.6pt;height:64.8pt;z-index:1" o:allowincell="f" filled="f" stroked="f">
+        <v:shape id="_x0000_s2049" type="#_x0000_t202" style="position:absolute;margin-left:.95pt;margin-top:-6.7pt;width:93.6pt;height:64.8pt;z-index:1" o:allowincell="f" filled="f" stroked="f">
           <v:textbox>
             <w:txbxContent>
               <w:p/>
@@ -4573,7 +4580,7 @@
 </file>
 
 <file path=word/numbering.xml><?xml version="1.0" encoding="utf-8"?>
-<w:numbering xmlns:ve="http://schemas.openxmlformats.org/markup-compatibility/2006" xmlns:o="urn:schemas-microsoft-com:office:office" xmlns:r="http://schemas.openxmlformats.org/officeDocument/2006/relationships" xmlns:m="http://schemas.openxmlformats.org/officeDocument/2006/math" xmlns:v="urn:schemas-microsoft-com:vml" xmlns:wp="http://schemas.openxmlformats.org/drawingml/2006/wordprocessingDrawing" xmlns:w10="urn:schemas-microsoft-com:office:word" xmlns:w="http://schemas.openxmlformats.org/wordprocessingml/2006/main" xmlns:wne="http://schemas.microsoft.com/office/word/2006/wordml">
+<w:numbering xmlns:wpc="http://schemas.microsoft.com/office/word/2010/wordprocessingCanvas" xmlns:mc="http://schemas.openxmlformats.org/markup-compatibility/2006" xmlns:o="urn:schemas-microsoft-com:office:office" xmlns:r="http://schemas.openxmlformats.org/officeDocument/2006/relationships" xmlns:m="http://schemas.openxmlformats.org/officeDocument/2006/math" xmlns:v="urn:schemas-microsoft-com:vml" xmlns:wp14="http://schemas.microsoft.com/office/word/2010/wordprocessingDrawing" xmlns:wp="http://schemas.openxmlformats.org/drawingml/2006/wordprocessingDrawing" xmlns:w10="urn:schemas-microsoft-com:office:word" xmlns:w="http://schemas.openxmlformats.org/wordprocessingml/2006/main" xmlns:w14="http://schemas.microsoft.com/office/word/2010/wordml" xmlns:wpg="http://schemas.microsoft.com/office/word/2010/wordprocessingGroup" xmlns:wpi="http://schemas.microsoft.com/office/word/2010/wordprocessingInk" xmlns:wne="http://schemas.microsoft.com/office/word/2006/wordml" xmlns:wps="http://schemas.microsoft.com/office/word/2010/wordprocessingShape" mc:Ignorable="w14 wp14">
   <w:abstractNum w:abstractNumId="0">
     <w:nsid w:val="16016BA0"/>
     <w:multiLevelType w:val="hybridMultilevel"/>
@@ -5250,7 +5257,7 @@
 </file>
 
 <file path=word/styles.xml><?xml version="1.0" encoding="utf-8"?>
-<w:styles xmlns:r="http://schemas.openxmlformats.org/officeDocument/2006/relationships" xmlns:w="http://schemas.openxmlformats.org/wordprocessingml/2006/main">
+<w:styles xmlns:mc="http://schemas.openxmlformats.org/markup-compatibility/2006" xmlns:r="http://schemas.openxmlformats.org/officeDocument/2006/relationships" xmlns:w="http://schemas.openxmlformats.org/wordprocessingml/2006/main" xmlns:w14="http://schemas.microsoft.com/office/word/2010/wordml" mc:Ignorable="w14">
   <w:docDefaults>
     <w:rPrDefault>
       <w:rPr>
@@ -5448,7 +5455,6 @@
     <w:uiPriority w:val="99"/>
     <w:semiHidden/>
     <w:unhideWhenUsed/>
-    <w:qFormat/>
     <w:tblPr>
       <w:tblInd w:w="0" w:type="dxa"/>
       <w:tblCellMar>
@@ -5501,7 +5507,6 @@
   </w:style>
   <w:style w:type="character" w:customStyle="1" w:styleId="RodapChar">
     <w:name w:val="Rodapé Char"/>
-    <w:basedOn w:val="Fontepargpadro"/>
     <w:link w:val="Rodap"/>
     <w:uiPriority w:val="99"/>
     <w:rsid w:val="00761D74"/>
@@ -5555,7 +5560,6 @@
   </w:style>
   <w:style w:type="character" w:customStyle="1" w:styleId="TtuloChar">
     <w:name w:val="Título Char"/>
-    <w:basedOn w:val="Fontepargpadro"/>
     <w:link w:val="Ttulo"/>
     <w:rsid w:val="00761D74"/>
     <w:rPr>
@@ -5569,7 +5573,6 @@
   </w:style>
   <w:style w:type="character" w:customStyle="1" w:styleId="Ttulo1Char">
     <w:name w:val="Título 1 Char"/>
-    <w:basedOn w:val="Fontepargpadro"/>
     <w:link w:val="Ttulo1"/>
     <w:rsid w:val="00761D74"/>
     <w:rPr>
@@ -5616,7 +5619,6 @@
   </w:style>
   <w:style w:type="character" w:styleId="Hyperlink">
     <w:name w:val="Hyperlink"/>
-    <w:basedOn w:val="Fontepargpadro"/>
     <w:uiPriority w:val="99"/>
     <w:unhideWhenUsed/>
     <w:rsid w:val="00761D74"/>
@@ -5635,7 +5637,6 @@
   </w:style>
   <w:style w:type="character" w:styleId="Forte">
     <w:name w:val="Strong"/>
-    <w:basedOn w:val="Fontepargpadro"/>
     <w:qFormat/>
     <w:rsid w:val="00693096"/>
     <w:rPr>
@@ -5645,12 +5646,201 @@
   </w:style>
   <w:style w:type="character" w:styleId="HiperlinkVisitado">
     <w:name w:val="FollowedHyperlink"/>
-    <w:basedOn w:val="Fontepargpadro"/>
     <w:rsid w:val="00E34545"/>
     <w:rPr>
       <w:color w:val="800080"/>
       <w:u w:val="single"/>
     </w:rPr>
+  </w:style>
+</w:styles>
+</file>
+
+<file path=word/stylesWithEffects.xml><?xml version="1.0" encoding="utf-8"?>
+<w:styles xmlns:wpc="http://schemas.microsoft.com/office/word/2010/wordprocessingCanvas" xmlns:mc="http://schemas.openxmlformats.org/markup-compatibility/2006" xmlns:o="urn:schemas-microsoft-com:office:office" xmlns:r="http://schemas.openxmlformats.org/officeDocument/2006/relationships" xmlns:m="http://schemas.openxmlformats.org/officeDocument/2006/math" xmlns:v="urn:schemas-microsoft-com:vml" xmlns:wp14="http://schemas.microsoft.com/office/word/2010/wordprocessingDrawing" xmlns:wp="http://schemas.openxmlformats.org/drawingml/2006/wordprocessingDrawing" xmlns:w10="urn:schemas-microsoft-com:office:word" xmlns:w="http://schemas.openxmlformats.org/wordprocessingml/2006/main" xmlns:w14="http://schemas.microsoft.com/office/word/2010/wordml" xmlns:wpg="http://schemas.microsoft.com/office/word/2010/wordprocessingGroup" xmlns:wpi="http://schemas.microsoft.com/office/word/2010/wordprocessingInk" xmlns:wne="http://schemas.microsoft.com/office/word/2006/wordml" xmlns:wps="http://schemas.microsoft.com/office/word/2010/wordprocessingShape" mc:Ignorable="w14 wp14">
+  <w:docDefaults>
+    <w:rPrDefault>
+      <w:rPr>
+        <w:rFonts w:asciiTheme="minorHAnsi" w:eastAsiaTheme="minorEastAsia" w:hAnsiTheme="minorHAnsi" w:cstheme="minorBidi"/>
+        <w:sz w:val="22"/>
+        <w:szCs w:val="22"/>
+        <w:lang w:val="pt-BR" w:eastAsia="pt-BR" w:bidi="ar-SA"/>
+      </w:rPr>
+    </w:rPrDefault>
+    <w:pPrDefault>
+      <w:pPr>
+        <w:spacing w:after="200" w:line="276" w:lineRule="auto"/>
+      </w:pPr>
+    </w:pPrDefault>
+  </w:docDefaults>
+  <w:latentStyles w:defLockedState="0" w:defUIPriority="99" w:defSemiHidden="1" w:defUnhideWhenUsed="1" w:defQFormat="0" w:count="267">
+    <w:lsdException w:name="Normal" w:semiHidden="0" w:uiPriority="0" w:unhideWhenUsed="0" w:qFormat="1"/>
+    <w:lsdException w:name="heading 1" w:semiHidden="0" w:uiPriority="9" w:unhideWhenUsed="0" w:qFormat="1"/>
+    <w:lsdException w:name="heading 2" w:uiPriority="9" w:qFormat="1"/>
+    <w:lsdException w:name="heading 3" w:uiPriority="9" w:qFormat="1"/>
+    <w:lsdException w:name="heading 4" w:uiPriority="9" w:qFormat="1"/>
+    <w:lsdException w:name="heading 5" w:uiPriority="9" w:qFormat="1"/>
+    <w:lsdException w:name="heading 6" w:uiPriority="9" w:qFormat="1"/>
+    <w:lsdException w:name="heading 7" w:uiPriority="9" w:qFormat="1"/>
+    <w:lsdException w:name="heading 8" w:uiPriority="9" w:qFormat="1"/>
+    <w:lsdException w:name="heading 9" w:uiPriority="9" w:qFormat="1"/>
+    <w:lsdException w:name="toc 1" w:uiPriority="39"/>
+    <w:lsdException w:name="toc 2" w:uiPriority="39"/>
+    <w:lsdException w:name="toc 3" w:uiPriority="39"/>
+    <w:lsdException w:name="toc 4" w:uiPriority="39"/>
+    <w:lsdException w:name="toc 5" w:uiPriority="39"/>
+    <w:lsdException w:name="toc 6" w:uiPriority="39"/>
+    <w:lsdException w:name="toc 7" w:uiPriority="39"/>
+    <w:lsdException w:name="toc 8" w:uiPriority="39"/>
+    <w:lsdException w:name="toc 9" w:uiPriority="39"/>
+    <w:lsdException w:name="caption" w:uiPriority="35" w:qFormat="1"/>
+    <w:lsdException w:name="Title" w:semiHidden="0" w:uiPriority="10" w:unhideWhenUsed="0" w:qFormat="1"/>
+    <w:lsdException w:name="Default Paragraph Font" w:uiPriority="1"/>
+    <w:lsdException w:name="Subtitle" w:semiHidden="0" w:uiPriority="11" w:unhideWhenUsed="0" w:qFormat="1"/>
+    <w:lsdException w:name="Strong" w:semiHidden="0" w:uiPriority="22" w:unhideWhenUsed="0" w:qFormat="1"/>
+    <w:lsdException w:name="Emphasis" w:semiHidden="0" w:uiPriority="20" w:unhideWhenUsed="0" w:qFormat="1"/>
+    <w:lsdException w:name="Table Grid" w:semiHidden="0" w:uiPriority="59" w:unhideWhenUsed="0"/>
+    <w:lsdException w:name="Placeholder Text" w:unhideWhenUsed="0"/>
+    <w:lsdException w:name="No Spacing" w:semiHidden="0" w:uiPriority="1" w:unhideWhenUsed="0" w:qFormat="1"/>
+    <w:lsdException w:name="Light Shading" w:semiHidden="0" w:uiPriority="60" w:unhideWhenUsed="0"/>
+    <w:lsdException w:name="Light List" w:semiHidden="0" w:uiPriority="61" w:unhideWhenUsed="0"/>
+    <w:lsdException w:name="Light Grid" w:semiHidden="0" w:uiPriority="62" w:unhideWhenUsed="0"/>
+    <w:lsdException w:name="Medium Shading 1" w:semiHidden="0" w:uiPriority="63" w:unhideWhenUsed="0"/>
+    <w:lsdException w:name="Medium Shading 2" w:semiHidden="0" w:uiPriority="64" w:unhideWhenUsed="0"/>
+    <w:lsdException w:name="Medium List 1" w:semiHidden="0" w:uiPriority="65" w:unhideWhenUsed="0"/>
+    <w:lsdException w:name="Medium List 2" w:semiHidden="0" w:uiPriority="66" w:unhideWhenUsed="0"/>
+    <w:lsdException w:name="Medium Grid 1" w:semiHidden="0" w:uiPriority="67" w:unhideWhenUsed="0"/>
+    <w:lsdException w:name="Medium Grid 2" w:semiHidden="0" w:uiPriority="68" w:unhideWhenUsed="0"/>
+    <w:lsdException w:name="Medium Grid 3" w:semiHidden="0" w:uiPriority="69" w:unhideWhenUsed="0"/>
+    <w:lsdException w:name="Dark List" w:semiHidden="0" w:uiPriority="70" w:unhideWhenUsed="0"/>
+    <w:lsdException w:name="Colorful Shading" w:semiHidden="0" w:uiPriority="71" w:unhideWhenUsed="0"/>
+    <w:lsdException w:name="Colorful List" w:semiHidden="0" w:uiPriority="72" w:unhideWhenUsed="0"/>
+    <w:lsdException w:name="Colorful Grid" w:semiHidden="0" w:uiPriority="73" w:unhideWhenUsed="0"/>
+    <w:lsdException w:name="Light Shading Accent 1" w:semiHidden="0" w:uiPriority="60" w:unhideWhenUsed="0"/>
+    <w:lsdException w:name="Light List Accent 1" w:semiHidden="0" w:uiPriority="61" w:unhideWhenUsed="0"/>
+    <w:lsdException w:name="Light Grid Accent 1" w:semiHidden="0" w:uiPriority="62" w:unhideWhenUsed="0"/>
+    <w:lsdException w:name="Medium Shading 1 Accent 1" w:semiHidden="0" w:uiPriority="63" w:unhideWhenUsed="0"/>
+    <w:lsdException w:name="Medium Shading 2 Accent 1" w:semiHidden="0" w:uiPriority="64" w:unhideWhenUsed="0"/>
+    <w:lsdException w:name="Medium List 1 Accent 1" w:semiHidden="0" w:uiPriority="65" w:unhideWhenUsed="0"/>
+    <w:lsdException w:name="Revision" w:unhideWhenUsed="0"/>
+    <w:lsdException w:name="List Paragraph" w:semiHidden="0" w:uiPriority="34" w:unhideWhenUsed="0" w:qFormat="1"/>
+    <w:lsdException w:name="Quote" w:semiHidden="0" w:uiPriority="29" w:unhideWhenUsed="0" w:qFormat="1"/>
+    <w:lsdException w:name="Intense Quote" w:semiHidden="0" w:uiPriority="30" w:unhideWhenUsed="0" w:qFormat="1"/>
+    <w:lsdException w:name="Medium List 2 Accent 1" w:semiHidden="0" w:uiPriority="66" w:unhideWhenUsed="0"/>
+    <w:lsdException w:name="Medium Grid 1 Accent 1" w:semiHidden="0" w:uiPriority="67" w:unhideWhenUsed="0"/>
+    <w:lsdException w:name="Medium Grid 2 Accent 1" w:semiHidden="0" w:uiPriority="68" w:unhideWhenUsed="0"/>
+    <w:lsdException w:name="Medium Grid 3 Accent 1" w:semiHidden="0" w:uiPriority="69" w:unhideWhenUsed="0"/>
+    <w:lsdException w:name="Dark List Accent 1" w:semiHidden="0" w:uiPriority="70" w:unhideWhenUsed="0"/>
+    <w:lsdException w:name="Colorful Shading Accent 1" w:semiHidden="0" w:uiPriority="71" w:unhideWhenUsed="0"/>
+    <w:lsdException w:name="Colorful List Accent 1" w:semiHidden="0" w:uiPriority="72" w:unhideWhenUsed="0"/>
+    <w:lsdException w:name="Colorful Grid Accent 1" w:semiHidden="0" w:uiPriority="73" w:unhideWhenUsed="0"/>
+    <w:lsdException w:name="Light Shading Accent 2" w:semiHidden="0" w:uiPriority="60" w:unhideWhenUsed="0"/>
+    <w:lsdException w:name="Light List Accent 2" w:semiHidden="0" w:uiPriority="61" w:unhideWhenUsed="0"/>
+    <w:lsdException w:name="Light Grid Accent 2" w:semiHidden="0" w:uiPriority="62" w:unhideWhenUsed="0"/>
+    <w:lsdException w:name="Medium Shading 1 Accent 2" w:semiHidden="0" w:uiPriority="63" w:unhideWhenUsed="0"/>
+    <w:lsdException w:name="Medium Shading 2 Accent 2" w:semiHidden="0" w:uiPriority="64" w:unhideWhenUsed="0"/>
+    <w:lsdException w:name="Medium List 1 Accent 2" w:semiHidden="0" w:uiPriority="65" w:unhideWhenUsed="0"/>
+    <w:lsdException w:name="Medium List 2 Accent 2" w:semiHidden="0" w:uiPriority="66" w:unhideWhenUsed="0"/>
+    <w:lsdException w:name="Medium Grid 1 Accent 2" w:semiHidden="0" w:uiPriority="67" w:unhideWhenUsed="0"/>
+    <w:lsdException w:name="Medium Grid 2 Accent 2" w:semiHidden="0" w:uiPriority="68" w:unhideWhenUsed="0"/>
+    <w:lsdException w:name="Medium Grid 3 Accent 2" w:semiHidden="0" w:uiPriority="69" w:unhideWhenUsed="0"/>
+    <w:lsdException w:name="Dark List Accent 2" w:semiHidden="0" w:uiPriority="70" w:unhideWhenUsed="0"/>
+    <w:lsdException w:name="Colorful Shading Accent 2" w:semiHidden="0" w:uiPriority="71" w:unhideWhenUsed="0"/>
+    <w:lsdException w:name="Colorful List Accent 2" w:semiHidden="0" w:uiPriority="72" w:unhideWhenUsed="0"/>
+    <w:lsdException w:name="Colorful Grid Accent 2" w:semiHidden="0" w:uiPriority="73" w:unhideWhenUsed="0"/>
+    <w:lsdException w:name="Light Shading Accent 3" w:semiHidden="0" w:uiPriority="60" w:unhideWhenUsed="0"/>
+    <w:lsdException w:name="Light List Accent 3" w:semiHidden="0" w:uiPriority="61" w:unhideWhenUsed="0"/>
+    <w:lsdException w:name="Light Grid Accent 3" w:semiHidden="0" w:uiPriority="62" w:unhideWhenUsed="0"/>
+    <w:lsdException w:name="Medium Shading 1 Accent 3" w:semiHidden="0" w:uiPriority="63" w:unhideWhenUsed="0"/>
+    <w:lsdException w:name="Medium Shading 2 Accent 3" w:semiHidden="0" w:uiPriority="64" w:unhideWhenUsed="0"/>
+    <w:lsdException w:name="Medium List 1 Accent 3" w:semiHidden="0" w:uiPriority="65" w:unhideWhenUsed="0"/>
+    <w:lsdException w:name="Medium List 2 Accent 3" w:semiHidden="0" w:uiPriority="66" w:unhideWhenUsed="0"/>
+    <w:lsdException w:name="Medium Grid 1 Accent 3" w:semiHidden="0" w:uiPriority="67" w:unhideWhenUsed="0"/>
+    <w:lsdException w:name="Medium Grid 2 Accent 3" w:semiHidden="0" w:uiPriority="68" w:unhideWhenUsed="0"/>
+    <w:lsdException w:name="Medium Grid 3 Accent 3" w:semiHidden="0" w:uiPriority="69" w:unhideWhenUsed="0"/>
+    <w:lsdException w:name="Dark List Accent 3" w:semiHidden="0" w:uiPriority="70" w:unhideWhenUsed="0"/>
+    <w:lsdException w:name="Colorful Shading Accent 3" w:semiHidden="0" w:uiPriority="71" w:unhideWhenUsed="0"/>
+    <w:lsdException w:name="Colorful List Accent 3" w:semiHidden="0" w:uiPriority="72" w:unhideWhenUsed="0"/>
+    <w:lsdException w:name="Colorful Grid Accent 3" w:semiHidden="0" w:uiPriority="73" w:unhideWhenUsed="0"/>
+    <w:lsdException w:name="Light Shading Accent 4" w:semiHidden="0" w:uiPriority="60" w:unhideWhenUsed="0"/>
+    <w:lsdException w:name="Light List Accent 4" w:semiHidden="0" w:uiPriority="61" w:unhideWhenUsed="0"/>
+    <w:lsdException w:name="Light Grid Accent 4" w:semiHidden="0" w:uiPriority="62" w:unhideWhenUsed="0"/>
+    <w:lsdException w:name="Medium Shading 1 Accent 4" w:semiHidden="0" w:uiPriority="63" w:unhideWhenUsed="0"/>
+    <w:lsdException w:name="Medium Shading 2 Accent 4" w:semiHidden="0" w:uiPriority="64" w:unhideWhenUsed="0"/>
+    <w:lsdException w:name="Medium List 1 Accent 4" w:semiHidden="0" w:uiPriority="65" w:unhideWhenUsed="0"/>
+    <w:lsdException w:name="Medium List 2 Accent 4" w:semiHidden="0" w:uiPriority="66" w:unhideWhenUsed="0"/>
+    <w:lsdException w:name="Medium Grid 1 Accent 4" w:semiHidden="0" w:uiPriority="67" w:unhideWhenUsed="0"/>
+    <w:lsdException w:name="Medium Grid 2 Accent 4" w:semiHidden="0" w:uiPriority="68" w:unhideWhenUsed="0"/>
+    <w:lsdException w:name="Medium Grid 3 Accent 4" w:semiHidden="0" w:uiPriority="69" w:unhideWhenUsed="0"/>
+    <w:lsdException w:name="Dark List Accent 4" w:semiHidden="0" w:uiPriority="70" w:unhideWhenUsed="0"/>
+    <w:lsdException w:name="Colorful Shading Accent 4" w:semiHidden="0" w:uiPriority="71" w:unhideWhenUsed="0"/>
+    <w:lsdException w:name="Colorful List Accent 4" w:semiHidden="0" w:uiPriority="72" w:unhideWhenUsed="0"/>
+    <w:lsdException w:name="Colorful Grid Accent 4" w:semiHidden="0" w:uiPriority="73" w:unhideWhenUsed="0"/>
+    <w:lsdException w:name="Light Shading Accent 5" w:semiHidden="0" w:uiPriority="60" w:unhideWhenUsed="0"/>
+    <w:lsdException w:name="Light List Accent 5" w:semiHidden="0" w:uiPriority="61" w:unhideWhenUsed="0"/>
+    <w:lsdException w:name="Light Grid Accent 5" w:semiHidden="0" w:uiPriority="62" w:unhideWhenUsed="0"/>
+    <w:lsdException w:name="Medium Shading 1 Accent 5" w:semiHidden="0" w:uiPriority="63" w:unhideWhenUsed="0"/>
+    <w:lsdException w:name="Medium Shading 2 Accent 5" w:semiHidden="0" w:uiPriority="64" w:unhideWhenUsed="0"/>
+    <w:lsdException w:name="Medium List 1 Accent 5" w:semiHidden="0" w:uiPriority="65" w:unhideWhenUsed="0"/>
+    <w:lsdException w:name="Medium List 2 Accent 5" w:semiHidden="0" w:uiPriority="66" w:unhideWhenUsed="0"/>
+    <w:lsdException w:name="Medium Grid 1 Accent 5" w:semiHidden="0" w:uiPriority="67" w:unhideWhenUsed="0"/>
+    <w:lsdException w:name="Medium Grid 2 Accent 5" w:semiHidden="0" w:uiPriority="68" w:unhideWhenUsed="0"/>
+    <w:lsdException w:name="Medium Grid 3 Accent 5" w:semiHidden="0" w:uiPriority="69" w:unhideWhenUsed="0"/>
+    <w:lsdException w:name="Dark List Accent 5" w:semiHidden="0" w:uiPriority="70" w:unhideWhenUsed="0"/>
+    <w:lsdException w:name="Colorful Shading Accent 5" w:semiHidden="0" w:uiPriority="71" w:unhideWhenUsed="0"/>
+    <w:lsdException w:name="Colorful List Accent 5" w:semiHidden="0" w:uiPriority="72" w:unhideWhenUsed="0"/>
+    <w:lsdException w:name="Colorful Grid Accent 5" w:semiHidden="0" w:uiPriority="73" w:unhideWhenUsed="0"/>
+    <w:lsdException w:name="Light Shading Accent 6" w:semiHidden="0" w:uiPriority="60" w:unhideWhenUsed="0"/>
+    <w:lsdException w:name="Light List Accent 6" w:semiHidden="0" w:uiPriority="61" w:unhideWhenUsed="0"/>
+    <w:lsdException w:name="Light Grid Accent 6" w:semiHidden="0" w:uiPriority="62" w:unhideWhenUsed="0"/>
+    <w:lsdException w:name="Medium Shading 1 Accent 6" w:semiHidden="0" w:uiPriority="63" w:unhideWhenUsed="0"/>
+    <w:lsdException w:name="Medium Shading 2 Accent 6" w:semiHidden="0" w:uiPriority="64" w:unhideWhenUsed="0"/>
+    <w:lsdException w:name="Medium List 1 Accent 6" w:semiHidden="0" w:uiPriority="65" w:unhideWhenUsed="0"/>
+    <w:lsdException w:name="Medium List 2 Accent 6" w:semiHidden="0" w:uiPriority="66" w:unhideWhenUsed="0"/>
+    <w:lsdException w:name="Medium Grid 1 Accent 6" w:semiHidden="0" w:uiPriority="67" w:unhideWhenUsed="0"/>
+    <w:lsdException w:name="Medium Grid 2 Accent 6" w:semiHidden="0" w:uiPriority="68" w:unhideWhenUsed="0"/>
+    <w:lsdException w:name="Medium Grid 3 Accent 6" w:semiHidden="0" w:uiPriority="69" w:unhideWhenUsed="0"/>
+    <w:lsdException w:name="Dark List Accent 6" w:semiHidden="0" w:uiPriority="70" w:unhideWhenUsed="0"/>
+    <w:lsdException w:name="Colorful Shading Accent 6" w:semiHidden="0" w:uiPriority="71" w:unhideWhenUsed="0"/>
+    <w:lsdException w:name="Colorful List Accent 6" w:semiHidden="0" w:uiPriority="72" w:unhideWhenUsed="0"/>
+    <w:lsdException w:name="Colorful Grid Accent 6" w:semiHidden="0" w:uiPriority="73" w:unhideWhenUsed="0"/>
+    <w:lsdException w:name="Subtle Emphasis" w:semiHidden="0" w:uiPriority="19" w:unhideWhenUsed="0" w:qFormat="1"/>
+    <w:lsdException w:name="Intense Emphasis" w:semiHidden="0" w:uiPriority="21" w:unhideWhenUsed="0" w:qFormat="1"/>
+    <w:lsdException w:name="Subtle Reference" w:semiHidden="0" w:uiPriority="31" w:unhideWhenUsed="0" w:qFormat="1"/>
+    <w:lsdException w:name="Intense Reference" w:semiHidden="0" w:uiPriority="32" w:unhideWhenUsed="0" w:qFormat="1"/>
+    <w:lsdException w:name="Book Title" w:semiHidden="0" w:uiPriority="33" w:unhideWhenUsed="0" w:qFormat="1"/>
+    <w:lsdException w:name="Bibliography" w:uiPriority="37"/>
+    <w:lsdException w:name="TOC Heading" w:uiPriority="39" w:qFormat="1"/>
+  </w:latentStyles>
+  <w:style w:type="paragraph" w:default="1" w:styleId="Normal">
+    <w:name w:val="Normal"/>
+    <w:qFormat/>
+  </w:style>
+  <w:style w:type="character" w:default="1" w:styleId="Fontepargpadro">
+    <w:name w:val="Default Paragraph Font"/>
+    <w:uiPriority w:val="1"/>
+    <w:semiHidden/>
+    <w:unhideWhenUsed/>
+  </w:style>
+  <w:style w:type="table" w:default="1" w:styleId="Tabelanormal">
+    <w:name w:val="Normal Table"/>
+    <w:uiPriority w:val="99"/>
+    <w:semiHidden/>
+    <w:unhideWhenUsed/>
+    <w:tblPr>
+      <w:tblInd w:w="0" w:type="dxa"/>
+      <w:tblCellMar>
+        <w:top w:w="0" w:type="dxa"/>
+        <w:left w:w="108" w:type="dxa"/>
+        <w:bottom w:w="0" w:type="dxa"/>
+        <w:right w:w="108" w:type="dxa"/>
+      </w:tblCellMar>
+    </w:tblPr>
+  </w:style>
+  <w:style w:type="numbering" w:default="1" w:styleId="Semlista">
+    <w:name w:val="No List"/>
+    <w:uiPriority w:val="99"/>
+    <w:semiHidden/>
+    <w:unhideWhenUsed/>
   </w:style>
 </w:styles>
 </file>

</xml_diff>

<commit_message>
Alteração dos Documentos -Adicionado nome do Vinicius nos Documentos -Adicionado Imagem do Diagrama de Caso de Uso antigo
</commit_message>
<xml_diff>
--- a/Documentos/1 - Levantamento de Requisitos/DOCUMENTO_DE_LEVANTAMENTO_DE_REQUISITOS_V1.0_CARLOSH.docx
+++ b/Documentos/1 - Levantamento de Requisitos/DOCUMENTO_DE_LEVANTAMENTO_DE_REQUISITOS_V1.0_CARLOSH.docx
@@ -1,6 +1,6 @@
 
 <file path=word/document.xml><?xml version="1.0" encoding="utf-8"?>
-<w:document xmlns:wpc="http://schemas.microsoft.com/office/word/2010/wordprocessingCanvas" xmlns:mc="http://schemas.openxmlformats.org/markup-compatibility/2006" xmlns:o="urn:schemas-microsoft-com:office:office" xmlns:r="http://schemas.openxmlformats.org/officeDocument/2006/relationships" xmlns:m="http://schemas.openxmlformats.org/officeDocument/2006/math" xmlns:v="urn:schemas-microsoft-com:vml" xmlns:wp14="http://schemas.microsoft.com/office/word/2010/wordprocessingDrawing" xmlns:wp="http://schemas.openxmlformats.org/drawingml/2006/wordprocessingDrawing" xmlns:w10="urn:schemas-microsoft-com:office:word" xmlns:w="http://schemas.openxmlformats.org/wordprocessingml/2006/main" xmlns:w14="http://schemas.microsoft.com/office/word/2010/wordml" xmlns:wpg="http://schemas.microsoft.com/office/word/2010/wordprocessingGroup" xmlns:wpi="http://schemas.microsoft.com/office/word/2010/wordprocessingInk" xmlns:wne="http://schemas.microsoft.com/office/word/2006/wordml" xmlns:wps="http://schemas.microsoft.com/office/word/2010/wordprocessingShape" mc:Ignorable="w14 wp14">
+<w:document xmlns:ve="http://schemas.openxmlformats.org/markup-compatibility/2006" xmlns:o="urn:schemas-microsoft-com:office:office" xmlns:r="http://schemas.openxmlformats.org/officeDocument/2006/relationships" xmlns:m="http://schemas.openxmlformats.org/officeDocument/2006/math" xmlns:v="urn:schemas-microsoft-com:vml" xmlns:wp="http://schemas.openxmlformats.org/drawingml/2006/wordprocessingDrawing" xmlns:w10="urn:schemas-microsoft-com:office:word" xmlns:w="http://schemas.openxmlformats.org/wordprocessingml/2006/main" xmlns:wne="http://schemas.microsoft.com/office/word/2006/wordml">
   <w:body>
     <w:p>
       <w:pPr>
@@ -192,18 +192,17 @@
           <w:sz w:val="32"/>
           <w:szCs w:val="32"/>
         </w:rPr>
-        <w:t>Versão:</w:t>
-      </w:r>
-    </w:p>
-    <w:p>
-      <w:pPr>
-        <w:jc w:val="center"/>
-        <w:rPr>
-          <w:rFonts w:ascii="Tahoma" w:hAnsi="Tahoma" w:cs="Tahoma"/>
+        <w:t>Versão</w:t>
+      </w:r>
+      <w:r>
+        <w:rPr>
+          <w:rFonts w:ascii="Tahoma" w:hAnsi="Tahoma" w:cs="Tahoma"/>
+          <w:b/>
           <w:sz w:val="32"/>
           <w:szCs w:val="32"/>
         </w:rPr>
-      </w:pPr>
+        <w:t xml:space="preserve"> do Projeto</w:t>
+      </w:r>
       <w:r>
         <w:rPr>
           <w:rFonts w:ascii="Tahoma" w:hAnsi="Tahoma" w:cs="Tahoma"/>
@@ -211,34 +210,35 @@
           <w:sz w:val="32"/>
           <w:szCs w:val="32"/>
         </w:rPr>
-        <w:t xml:space="preserve"> </w:t>
-      </w:r>
-      <w:r>
+        <w:t>:</w:t>
+      </w:r>
+    </w:p>
+    <w:p>
+      <w:pPr>
+        <w:jc w:val="center"/>
         <w:rPr>
           <w:rFonts w:ascii="Tahoma" w:hAnsi="Tahoma" w:cs="Tahoma"/>
           <w:sz w:val="32"/>
           <w:szCs w:val="32"/>
         </w:rPr>
-        <w:t>1.0</w:t>
-      </w:r>
-    </w:p>
-    <w:p>
-      <w:pPr>
-        <w:rPr>
-          <w:rFonts w:ascii="Tahoma" w:hAnsi="Tahoma" w:cs="Tahoma"/>
+      </w:pPr>
+      <w:r>
+        <w:rPr>
+          <w:rFonts w:ascii="Tahoma" w:hAnsi="Tahoma" w:cs="Tahoma"/>
+          <w:b/>
           <w:sz w:val="32"/>
           <w:szCs w:val="32"/>
         </w:rPr>
-      </w:pPr>
-    </w:p>
-    <w:p>
-      <w:pPr>
+        <w:t xml:space="preserve"> </w:t>
+      </w:r>
+      <w:r>
         <w:rPr>
           <w:rFonts w:ascii="Tahoma" w:hAnsi="Tahoma" w:cs="Tahoma"/>
           <w:sz w:val="32"/>
           <w:szCs w:val="32"/>
         </w:rPr>
-      </w:pPr>
+        <w:t>1.0</w:t>
+      </w:r>
     </w:p>
     <w:p>
       <w:pPr>
@@ -251,29 +251,28 @@
     </w:p>
     <w:p>
       <w:pPr>
-        <w:jc w:val="center"/>
-        <w:rPr>
-          <w:rFonts w:ascii="Tahoma" w:hAnsi="Tahoma" w:cs="Tahoma"/>
-          <w:b/>
+        <w:rPr>
+          <w:rFonts w:ascii="Tahoma" w:hAnsi="Tahoma" w:cs="Tahoma"/>
           <w:sz w:val="32"/>
           <w:szCs w:val="32"/>
         </w:rPr>
       </w:pPr>
-      <w:r>
-        <w:rPr>
-          <w:rFonts w:ascii="Tahoma" w:hAnsi="Tahoma" w:cs="Tahoma"/>
-          <w:b/>
+    </w:p>
+    <w:p>
+      <w:pPr>
+        <w:rPr>
+          <w:rFonts w:ascii="Tahoma" w:hAnsi="Tahoma" w:cs="Tahoma"/>
           <w:sz w:val="32"/>
           <w:szCs w:val="32"/>
         </w:rPr>
-        <w:t xml:space="preserve">Responsáveis: </w:t>
-      </w:r>
+      </w:pPr>
     </w:p>
     <w:p>
       <w:pPr>
         <w:jc w:val="center"/>
         <w:rPr>
           <w:rFonts w:ascii="Tahoma" w:hAnsi="Tahoma" w:cs="Tahoma"/>
+          <w:b/>
           <w:sz w:val="32"/>
           <w:szCs w:val="32"/>
         </w:rPr>
@@ -281,10 +280,11 @@
       <w:r>
         <w:rPr>
           <w:rFonts w:ascii="Tahoma" w:hAnsi="Tahoma" w:cs="Tahoma"/>
+          <w:b/>
           <w:sz w:val="32"/>
           <w:szCs w:val="32"/>
         </w:rPr>
-        <w:t xml:space="preserve">Carlos Henrique Prado Sousa </w:t>
+        <w:t xml:space="preserve">Responsáveis: </w:t>
       </w:r>
     </w:p>
     <w:p>
@@ -302,29 +302,49 @@
           <w:sz w:val="32"/>
           <w:szCs w:val="32"/>
         </w:rPr>
+        <w:t xml:space="preserve">Carlos Henrique Prado Sousa </w:t>
+      </w:r>
+    </w:p>
+    <w:p>
+      <w:pPr>
+        <w:jc w:val="center"/>
+        <w:rPr>
+          <w:rFonts w:ascii="Tahoma" w:hAnsi="Tahoma" w:cs="Tahoma"/>
+          <w:sz w:val="32"/>
+          <w:szCs w:val="32"/>
+        </w:rPr>
+      </w:pPr>
+      <w:r>
+        <w:rPr>
+          <w:rFonts w:ascii="Tahoma" w:hAnsi="Tahoma" w:cs="Tahoma"/>
+          <w:sz w:val="32"/>
+          <w:szCs w:val="32"/>
+        </w:rPr>
         <w:t>William Siqueira Nascimento</w:t>
       </w:r>
     </w:p>
     <w:p>
       <w:pPr>
-        <w:rPr>
-          <w:rFonts w:ascii="Tahoma" w:hAnsi="Tahoma" w:cs="Tahoma"/>
-        </w:rPr>
-      </w:pPr>
-    </w:p>
-    <w:p>
-      <w:pPr>
-        <w:rPr>
-          <w:rFonts w:ascii="Tahoma" w:hAnsi="Tahoma" w:cs="Tahoma"/>
-          <w:b/>
-        </w:rPr>
-      </w:pPr>
-    </w:p>
-    <w:p>
-      <w:pPr>
-        <w:rPr>
-          <w:rFonts w:ascii="Tahoma" w:hAnsi="Tahoma" w:cs="Tahoma"/>
-          <w:b/>
+        <w:jc w:val="center"/>
+        <w:rPr>
+          <w:rFonts w:ascii="Tahoma" w:hAnsi="Tahoma" w:cs="Tahoma"/>
+          <w:sz w:val="32"/>
+          <w:szCs w:val="32"/>
+        </w:rPr>
+      </w:pPr>
+      <w:r>
+        <w:rPr>
+          <w:rFonts w:ascii="Tahoma" w:hAnsi="Tahoma" w:cs="Tahoma"/>
+          <w:sz w:val="32"/>
+          <w:szCs w:val="32"/>
+        </w:rPr>
+        <w:t>Vinícius Braga Gallo</w:t>
+      </w:r>
+    </w:p>
+    <w:p>
+      <w:pPr>
+        <w:rPr>
+          <w:rFonts w:ascii="Tahoma" w:hAnsi="Tahoma" w:cs="Tahoma"/>
         </w:rPr>
       </w:pPr>
     </w:p>
@@ -470,7 +490,7 @@
           <w:insideH w:val="single" w:sz="4" w:space="0" w:color="000000"/>
           <w:insideV w:val="single" w:sz="4" w:space="0" w:color="000000"/>
         </w:tblBorders>
-        <w:tblLook w:val="04A0" w:firstRow="1" w:lastRow="0" w:firstColumn="1" w:lastColumn="0" w:noHBand="0" w:noVBand="1"/>
+        <w:tblLook w:val="04A0"/>
       </w:tblPr>
       <w:tblGrid>
         <w:gridCol w:w="1040"/>
@@ -2588,22 +2608,13 @@
         </w:rPr>
       </w:pPr>
       <w:bookmarkStart w:id="3" w:name="_Toc302301222"/>
-    </w:p>
-    <w:p>
-      <w:pPr>
-        <w:pStyle w:val="Ttulo1"/>
+      <w:r>
         <w:rPr>
           <w:rFonts w:ascii="Tahoma" w:hAnsi="Tahoma" w:cs="Tahoma"/>
           <w:sz w:val="24"/>
           <w:szCs w:val="24"/>
         </w:rPr>
-      </w:pPr>
-      <w:r>
-        <w:rPr>
-          <w:rFonts w:ascii="Tahoma" w:hAnsi="Tahoma" w:cs="Tahoma"/>
-          <w:sz w:val="24"/>
-          <w:szCs w:val="24"/>
-        </w:rPr>
+        <w:lastRenderedPageBreak/>
         <w:t>Envolvidos</w:t>
       </w:r>
       <w:bookmarkEnd w:id="3"/>
@@ -3632,11 +3643,20 @@
     </w:p>
     <w:p>
       <w:pPr>
+        <w:tabs>
+          <w:tab w:val="left" w:pos="2300"/>
+        </w:tabs>
         <w:ind w:left="720"/>
         <w:rPr>
           <w:rFonts w:ascii="Tahoma" w:hAnsi="Tahoma" w:cs="Tahoma"/>
         </w:rPr>
       </w:pPr>
+      <w:r>
+        <w:rPr>
+          <w:rFonts w:ascii="Tahoma" w:hAnsi="Tahoma" w:cs="Tahoma"/>
+        </w:rPr>
+        <w:tab/>
+      </w:r>
     </w:p>
     <w:p>
       <w:pPr>
@@ -4433,8 +4453,8 @@
       </w:pPr>
     </w:p>
     <w:sectPr>
-      <w:headerReference w:type="default" r:id="rId8"/>
-      <w:footerReference w:type="default" r:id="rId9"/>
+      <w:headerReference w:type="default" r:id="rId7"/>
+      <w:footerReference w:type="default" r:id="rId8"/>
       <w:pgSz w:w="12240" w:h="15840"/>
       <w:pgMar w:top="1417" w:right="1701" w:bottom="1417" w:left="1701" w:header="708" w:footer="708" w:gutter="0"/>
       <w:cols w:space="708"/>
@@ -4445,7 +4465,7 @@
 </file>
 
 <file path=word/endnotes.xml><?xml version="1.0" encoding="utf-8"?>
-<w:endnotes xmlns:wpc="http://schemas.microsoft.com/office/word/2010/wordprocessingCanvas" xmlns:mc="http://schemas.openxmlformats.org/markup-compatibility/2006" xmlns:o="urn:schemas-microsoft-com:office:office" xmlns:r="http://schemas.openxmlformats.org/officeDocument/2006/relationships" xmlns:m="http://schemas.openxmlformats.org/officeDocument/2006/math" xmlns:v="urn:schemas-microsoft-com:vml" xmlns:wp14="http://schemas.microsoft.com/office/word/2010/wordprocessingDrawing" xmlns:wp="http://schemas.openxmlformats.org/drawingml/2006/wordprocessingDrawing" xmlns:w10="urn:schemas-microsoft-com:office:word" xmlns:w="http://schemas.openxmlformats.org/wordprocessingml/2006/main" xmlns:w14="http://schemas.microsoft.com/office/word/2010/wordml" xmlns:wpg="http://schemas.microsoft.com/office/word/2010/wordprocessingGroup" xmlns:wpi="http://schemas.microsoft.com/office/word/2010/wordprocessingInk" xmlns:wne="http://schemas.microsoft.com/office/word/2006/wordml" xmlns:wps="http://schemas.microsoft.com/office/word/2010/wordprocessingShape" mc:Ignorable="w14 wp14">
+<w:endnotes xmlns:ve="http://schemas.openxmlformats.org/markup-compatibility/2006" xmlns:o="urn:schemas-microsoft-com:office:office" xmlns:r="http://schemas.openxmlformats.org/officeDocument/2006/relationships" xmlns:m="http://schemas.openxmlformats.org/officeDocument/2006/math" xmlns:v="urn:schemas-microsoft-com:vml" xmlns:wp="http://schemas.openxmlformats.org/drawingml/2006/wordprocessingDrawing" xmlns:w10="urn:schemas-microsoft-com:office:word" xmlns:w="http://schemas.openxmlformats.org/wordprocessingml/2006/main" xmlns:wne="http://schemas.microsoft.com/office/word/2006/wordml">
   <w:endnote w:type="separator" w:id="-1">
     <w:p>
       <w:r>
@@ -4464,7 +4484,7 @@
 </file>
 
 <file path=word/footer1.xml><?xml version="1.0" encoding="utf-8"?>
-<w:ftr xmlns:wpc="http://schemas.microsoft.com/office/word/2010/wordprocessingCanvas" xmlns:mc="http://schemas.openxmlformats.org/markup-compatibility/2006" xmlns:o="urn:schemas-microsoft-com:office:office" xmlns:r="http://schemas.openxmlformats.org/officeDocument/2006/relationships" xmlns:m="http://schemas.openxmlformats.org/officeDocument/2006/math" xmlns:v="urn:schemas-microsoft-com:vml" xmlns:wp14="http://schemas.microsoft.com/office/word/2010/wordprocessingDrawing" xmlns:wp="http://schemas.openxmlformats.org/drawingml/2006/wordprocessingDrawing" xmlns:w10="urn:schemas-microsoft-com:office:word" xmlns:w="http://schemas.openxmlformats.org/wordprocessingml/2006/main" xmlns:w14="http://schemas.microsoft.com/office/word/2010/wordml" xmlns:wpg="http://schemas.microsoft.com/office/word/2010/wordprocessingGroup" xmlns:wpi="http://schemas.microsoft.com/office/word/2010/wordprocessingInk" xmlns:wne="http://schemas.microsoft.com/office/word/2006/wordml" xmlns:wps="http://schemas.microsoft.com/office/word/2010/wordprocessingShape" mc:Ignorable="w14 wp14">
+<w:ftr xmlns:ve="http://schemas.openxmlformats.org/markup-compatibility/2006" xmlns:o="urn:schemas-microsoft-com:office:office" xmlns:r="http://schemas.openxmlformats.org/officeDocument/2006/relationships" xmlns:m="http://schemas.openxmlformats.org/officeDocument/2006/math" xmlns:v="urn:schemas-microsoft-com:vml" xmlns:wp="http://schemas.openxmlformats.org/drawingml/2006/wordprocessingDrawing" xmlns:w10="urn:schemas-microsoft-com:office:word" xmlns:w="http://schemas.openxmlformats.org/wordprocessingml/2006/main" xmlns:wne="http://schemas.microsoft.com/office/word/2006/wordml">
   <w:p>
     <w:pPr>
       <w:pStyle w:val="Rodap"/>
@@ -4483,7 +4503,7 @@
       <w:rPr>
         <w:noProof/>
       </w:rPr>
-      <w:t>7</w:t>
+      <w:t>1</w:t>
     </w:r>
     <w:r>
       <w:rPr>
@@ -4510,7 +4530,7 @@
 </file>
 
 <file path=word/footnotes.xml><?xml version="1.0" encoding="utf-8"?>
-<w:footnotes xmlns:wpc="http://schemas.microsoft.com/office/word/2010/wordprocessingCanvas" xmlns:mc="http://schemas.openxmlformats.org/markup-compatibility/2006" xmlns:o="urn:schemas-microsoft-com:office:office" xmlns:r="http://schemas.openxmlformats.org/officeDocument/2006/relationships" xmlns:m="http://schemas.openxmlformats.org/officeDocument/2006/math" xmlns:v="urn:schemas-microsoft-com:vml" xmlns:wp14="http://schemas.microsoft.com/office/word/2010/wordprocessingDrawing" xmlns:wp="http://schemas.openxmlformats.org/drawingml/2006/wordprocessingDrawing" xmlns:w10="urn:schemas-microsoft-com:office:word" xmlns:w="http://schemas.openxmlformats.org/wordprocessingml/2006/main" xmlns:w14="http://schemas.microsoft.com/office/word/2010/wordml" xmlns:wpg="http://schemas.microsoft.com/office/word/2010/wordprocessingGroup" xmlns:wpi="http://schemas.microsoft.com/office/word/2010/wordprocessingInk" xmlns:wne="http://schemas.microsoft.com/office/word/2006/wordml" xmlns:wps="http://schemas.microsoft.com/office/word/2010/wordprocessingShape" mc:Ignorable="w14 wp14">
+<w:footnotes xmlns:ve="http://schemas.openxmlformats.org/markup-compatibility/2006" xmlns:o="urn:schemas-microsoft-com:office:office" xmlns:r="http://schemas.openxmlformats.org/officeDocument/2006/relationships" xmlns:m="http://schemas.openxmlformats.org/officeDocument/2006/math" xmlns:v="urn:schemas-microsoft-com:vml" xmlns:wp="http://schemas.openxmlformats.org/drawingml/2006/wordprocessingDrawing" xmlns:w10="urn:schemas-microsoft-com:office:word" xmlns:w="http://schemas.openxmlformats.org/wordprocessingml/2006/main" xmlns:wne="http://schemas.microsoft.com/office/word/2006/wordml">
   <w:footnote w:type="separator" w:id="-1">
     <w:p>
       <w:r>
@@ -4529,7 +4549,7 @@
 </file>
 
 <file path=word/header1.xml><?xml version="1.0" encoding="utf-8"?>
-<w:hdr xmlns:wpc="http://schemas.microsoft.com/office/word/2010/wordprocessingCanvas" xmlns:mc="http://schemas.openxmlformats.org/markup-compatibility/2006" xmlns:o="urn:schemas-microsoft-com:office:office" xmlns:r="http://schemas.openxmlformats.org/officeDocument/2006/relationships" xmlns:m="http://schemas.openxmlformats.org/officeDocument/2006/math" xmlns:v="urn:schemas-microsoft-com:vml" xmlns:wp14="http://schemas.microsoft.com/office/word/2010/wordprocessingDrawing" xmlns:wp="http://schemas.openxmlformats.org/drawingml/2006/wordprocessingDrawing" xmlns:w10="urn:schemas-microsoft-com:office:word" xmlns:w="http://schemas.openxmlformats.org/wordprocessingml/2006/main" xmlns:w14="http://schemas.microsoft.com/office/word/2010/wordml" xmlns:wpg="http://schemas.microsoft.com/office/word/2010/wordprocessingGroup" xmlns:wpi="http://schemas.microsoft.com/office/word/2010/wordprocessingInk" xmlns:wne="http://schemas.microsoft.com/office/word/2006/wordml" xmlns:wps="http://schemas.microsoft.com/office/word/2010/wordprocessingShape" mc:Ignorable="w14 wp14">
+<w:hdr xmlns:ve="http://schemas.openxmlformats.org/markup-compatibility/2006" xmlns:o="urn:schemas-microsoft-com:office:office" xmlns:r="http://schemas.openxmlformats.org/officeDocument/2006/relationships" xmlns:m="http://schemas.openxmlformats.org/officeDocument/2006/math" xmlns:v="urn:schemas-microsoft-com:vml" xmlns:wp="http://schemas.openxmlformats.org/drawingml/2006/wordprocessingDrawing" xmlns:w10="urn:schemas-microsoft-com:office:word" xmlns:w="http://schemas.openxmlformats.org/wordprocessingml/2006/main" xmlns:wne="http://schemas.microsoft.com/office/word/2006/wordml">
   <w:p>
     <w:pPr>
       <w:pStyle w:val="Cabealho"/>
@@ -4580,7 +4600,7 @@
 </file>
 
 <file path=word/numbering.xml><?xml version="1.0" encoding="utf-8"?>
-<w:numbering xmlns:wpc="http://schemas.microsoft.com/office/word/2010/wordprocessingCanvas" xmlns:mc="http://schemas.openxmlformats.org/markup-compatibility/2006" xmlns:o="urn:schemas-microsoft-com:office:office" xmlns:r="http://schemas.openxmlformats.org/officeDocument/2006/relationships" xmlns:m="http://schemas.openxmlformats.org/officeDocument/2006/math" xmlns:v="urn:schemas-microsoft-com:vml" xmlns:wp14="http://schemas.microsoft.com/office/word/2010/wordprocessingDrawing" xmlns:wp="http://schemas.openxmlformats.org/drawingml/2006/wordprocessingDrawing" xmlns:w10="urn:schemas-microsoft-com:office:word" xmlns:w="http://schemas.openxmlformats.org/wordprocessingml/2006/main" xmlns:w14="http://schemas.microsoft.com/office/word/2010/wordml" xmlns:wpg="http://schemas.microsoft.com/office/word/2010/wordprocessingGroup" xmlns:wpi="http://schemas.microsoft.com/office/word/2010/wordprocessingInk" xmlns:wne="http://schemas.microsoft.com/office/word/2006/wordml" xmlns:wps="http://schemas.microsoft.com/office/word/2010/wordprocessingShape" mc:Ignorable="w14 wp14">
+<w:numbering xmlns:ve="http://schemas.openxmlformats.org/markup-compatibility/2006" xmlns:o="urn:schemas-microsoft-com:office:office" xmlns:r="http://schemas.openxmlformats.org/officeDocument/2006/relationships" xmlns:m="http://schemas.openxmlformats.org/officeDocument/2006/math" xmlns:v="urn:schemas-microsoft-com:vml" xmlns:wp="http://schemas.openxmlformats.org/drawingml/2006/wordprocessingDrawing" xmlns:w10="urn:schemas-microsoft-com:office:word" xmlns:w="http://schemas.openxmlformats.org/wordprocessingml/2006/main" xmlns:wne="http://schemas.microsoft.com/office/word/2006/wordml">
   <w:abstractNum w:abstractNumId="0">
     <w:nsid w:val="16016BA0"/>
     <w:multiLevelType w:val="hybridMultilevel"/>
@@ -5257,7 +5277,7 @@
 </file>
 
 <file path=word/styles.xml><?xml version="1.0" encoding="utf-8"?>
-<w:styles xmlns:mc="http://schemas.openxmlformats.org/markup-compatibility/2006" xmlns:r="http://schemas.openxmlformats.org/officeDocument/2006/relationships" xmlns:w="http://schemas.openxmlformats.org/wordprocessingml/2006/main" xmlns:w14="http://schemas.microsoft.com/office/word/2010/wordml" mc:Ignorable="w14">
+<w:styles xmlns:r="http://schemas.openxmlformats.org/officeDocument/2006/relationships" xmlns:w="http://schemas.openxmlformats.org/wordprocessingml/2006/main">
   <w:docDefaults>
     <w:rPrDefault>
       <w:rPr>
@@ -5427,6 +5447,7 @@
       <w:kern w:val="32"/>
       <w:sz w:val="32"/>
       <w:szCs w:val="32"/>
+      <w:lang/>
     </w:rPr>
   </w:style>
   <w:style w:type="paragraph" w:styleId="Ttulo3">
@@ -5455,6 +5476,7 @@
     <w:uiPriority w:val="99"/>
     <w:semiHidden/>
     <w:unhideWhenUsed/>
+    <w:qFormat/>
     <w:tblPr>
       <w:tblInd w:w="0" w:type="dxa"/>
       <w:tblCellMar>
@@ -5499,6 +5521,9 @@
         <w:tab w:val="right" w:pos="8838"/>
       </w:tabs>
     </w:pPr>
+    <w:rPr>
+      <w:lang/>
+    </w:rPr>
   </w:style>
   <w:style w:type="character" w:styleId="Nmerodepgina">
     <w:name w:val="page number"/>
@@ -5556,6 +5581,7 @@
       <w:kern w:val="28"/>
       <w:sz w:val="32"/>
       <w:szCs w:val="32"/>
+      <w:lang/>
     </w:rPr>
   </w:style>
   <w:style w:type="character" w:customStyle="1" w:styleId="TtuloChar">

</xml_diff>